<commit_message>
Ultimos cambios en la carpeta? Posible version final
</commit_message>
<xml_diff>
--- a/TP-VETERINARIA-MCGA-V1(DOME,RODRIGUEZ ARATA).docx
+++ b/TP-VETERINARIA-MCGA-V1(DOME,RODRIGUEZ ARATA).docx
@@ -2359,13 +2359,7 @@
     </w:p>
     <w:p>
       <w:r>
-        <w:t xml:space="preserve">4- </w:t>
-      </w:r>
-      <w:r>
-        <w:t>Encriptación</w:t>
-      </w:r>
-      <w:r>
-        <w:t xml:space="preserve"> de la clave de usuario y </w:t>
+        <w:t xml:space="preserve">4- Encriptación de la clave de usuario y </w:t>
       </w:r>
       <w:r>
         <w:t>comprobación</w:t>
@@ -2376,88 +2370,58 @@
     </w:p>
     <w:p>
       <w:r>
-        <w:t xml:space="preserve">5- Se guardan los datos del usuario en variables de </w:t>
+        <w:t>5- Se guardan los datos del usuario en variables de sesión (UI)</w:t>
+      </w:r>
+    </w:p>
+    <w:p>
+      <w:r>
+        <w:t>Si el usuario es cliente:</w:t>
+      </w:r>
+    </w:p>
+    <w:p>
+      <w:r>
+        <w:t xml:space="preserve">6.1.1- Se redirecciona a la </w:t>
+      </w:r>
+      <w:r>
+        <w:t>página</w:t>
+      </w:r>
+      <w:r>
+        <w:t xml:space="preserve"> por defecto (UI)</w:t>
+      </w:r>
+    </w:p>
+    <w:p>
+      <w:r>
+        <w:t xml:space="preserve">Si el usuario es </w:t>
+      </w:r>
+      <w:r>
+        <w:t>administrador</w:t>
+      </w:r>
+    </w:p>
+    <w:p>
+      <w:r>
+        <w:t xml:space="preserve">6.2.1- Se redirecciona a la </w:t>
+      </w:r>
+      <w:r>
+        <w:t>página</w:t>
+      </w:r>
+      <w:r>
+        <w:t xml:space="preserve"> de administración (UI)</w:t>
+      </w:r>
+    </w:p>
+    <w:p>
+      <w:r>
+        <w:t xml:space="preserve">6.2.2- Se recuperan los datos de las variables de </w:t>
       </w:r>
       <w:r>
         <w:t>sesión</w:t>
       </w:r>
       <w:r>
-        <w:t xml:space="preserve"> (UI)</w:t>
-      </w:r>
-    </w:p>
-    <w:p>
-      <w:r>
-        <w:t>Si el usuario es cliente:</w:t>
-      </w:r>
-    </w:p>
-    <w:p>
-      <w:r>
-        <w:t xml:space="preserve">6.1.1- Se redirecciona a la </w:t>
-      </w:r>
-      <w:r>
-        <w:t>página</w:t>
-      </w:r>
-      <w:r>
-        <w:t xml:space="preserve"> por defecto (UI)</w:t>
-      </w:r>
-    </w:p>
-    <w:p>
-      <w:r>
-        <w:t xml:space="preserve">Si el </w:t>
-      </w:r>
-      <w:r>
-        <w:t>usuario</w:t>
-      </w:r>
-      <w:r>
-        <w:t xml:space="preserve"> es </w:t>
-      </w:r>
-      <w:r>
-        <w:t>administrador</w:t>
-      </w:r>
-    </w:p>
-    <w:p>
-      <w:r>
-        <w:t xml:space="preserve">6.2.1- Se redirecciona a la </w:t>
-      </w:r>
-      <w:r>
-        <w:t>página</w:t>
-      </w:r>
-      <w:r>
-        <w:t xml:space="preserve"> de </w:t>
-      </w:r>
-      <w:r>
-        <w:t>administración</w:t>
-      </w:r>
-      <w:r>
-        <w:t xml:space="preserve"> (UI)</w:t>
-      </w:r>
-    </w:p>
-    <w:p>
-      <w:r>
-        <w:t xml:space="preserve">6.2.2- Se recuperan los datos de las variables de </w:t>
-      </w:r>
-      <w:r>
-        <w:t>sesión</w:t>
-      </w:r>
-      <w:r>
         <w:t xml:space="preserve"> para comprobar que el usuario tenga los permisos para administrador (UI)</w:t>
       </w:r>
     </w:p>
     <w:p>
       <w:r>
-        <w:t xml:space="preserve">6.2.3- Se </w:t>
-      </w:r>
-      <w:r>
-        <w:t>envía</w:t>
-      </w:r>
-      <w:r>
-        <w:t xml:space="preserve"> consulta de </w:t>
-      </w:r>
-      <w:r>
-        <w:t>bitácora</w:t>
-      </w:r>
-      <w:r>
-        <w:t xml:space="preserve"> (BLL)</w:t>
+        <w:t>6.2.3- Se envía consulta de bitácora (BLL)</w:t>
       </w:r>
     </w:p>
     <w:p>
@@ -2468,19 +2432,7 @@
         <w:t>4</w:t>
       </w:r>
       <w:r>
-        <w:t xml:space="preserve">- Se recuperan los datos de la </w:t>
-      </w:r>
-      <w:r>
-        <w:t>bitácora</w:t>
-      </w:r>
-      <w:r>
-        <w:t xml:space="preserve"> de la fuente de datos</w:t>
-      </w:r>
-      <w:r>
-        <w:t xml:space="preserve"> </w:t>
-      </w:r>
-      <w:r>
-        <w:t>(DAL)</w:t>
+        <w:t>- Se recuperan los datos de la bitácora de la fuente de datos (DAL)</w:t>
       </w:r>
     </w:p>
     <w:p>
@@ -2491,13 +2443,7 @@
         <w:t>5</w:t>
       </w:r>
       <w:r>
-        <w:t xml:space="preserve">- Se carga el objeto </w:t>
-      </w:r>
-      <w:r>
-        <w:t>bitácora</w:t>
-      </w:r>
-      <w:r>
-        <w:t xml:space="preserve"> (UI) </w:t>
+        <w:t xml:space="preserve">- Se carga el objeto bitácora (UI) </w:t>
       </w:r>
     </w:p>
     <w:p>
@@ -2579,6 +2525,48 @@
     </w:p>
     <w:p>
       <w:r>
+        <w:rPr>
+          <w:noProof/>
+        </w:rPr>
+        <w:drawing>
+          <wp:inline distT="0" distB="0" distL="0" distR="0" wp14:anchorId="5F271144" wp14:editId="78CE3BCF">
+            <wp:extent cx="4733925" cy="2333625"/>
+            <wp:effectExtent l="0" t="0" r="9525" b="9525"/>
+            <wp:docPr id="2" name="Imagen 2" descr="Interfaz de usuario gráfica, Texto, Aplicación&#10;&#10;Descripción generada automáticamente"/>
+            <wp:cNvGraphicFramePr>
+              <a:graphicFrameLocks xmlns:a="http://schemas.openxmlformats.org/drawingml/2006/main" noChangeAspect="1"/>
+            </wp:cNvGraphicFramePr>
+            <a:graphic xmlns:a="http://schemas.openxmlformats.org/drawingml/2006/main">
+              <a:graphicData uri="http://schemas.openxmlformats.org/drawingml/2006/picture">
+                <pic:pic xmlns:pic="http://schemas.openxmlformats.org/drawingml/2006/picture">
+                  <pic:nvPicPr>
+                    <pic:cNvPr id="2" name="Imagen 2" descr="Interfaz de usuario gráfica, Texto, Aplicación&#10;&#10;Descripción generada automáticamente"/>
+                    <pic:cNvPicPr/>
+                  </pic:nvPicPr>
+                  <pic:blipFill>
+                    <a:blip r:embed="rId14"/>
+                    <a:stretch>
+                      <a:fillRect/>
+                    </a:stretch>
+                  </pic:blipFill>
+                  <pic:spPr>
+                    <a:xfrm>
+                      <a:off x="0" y="0"/>
+                      <a:ext cx="4733925" cy="2333625"/>
+                    </a:xfrm>
+                    <a:prstGeom prst="rect">
+                      <a:avLst/>
+                    </a:prstGeom>
+                  </pic:spPr>
+                </pic:pic>
+              </a:graphicData>
+            </a:graphic>
+          </wp:inline>
+        </w:drawing>
+      </w:r>
+    </w:p>
+    <w:p>
+      <w:r>
         <w:t xml:space="preserve">2. </w:t>
       </w:r>
       <w:proofErr w:type="spellStart"/>
@@ -2620,7 +2608,7 @@
                     <pic:cNvPicPr/>
                   </pic:nvPicPr>
                   <pic:blipFill>
-                    <a:blip r:embed="rId14"/>
+                    <a:blip r:embed="rId15"/>
                     <a:stretch>
                       <a:fillRect/>
                     </a:stretch>
@@ -2663,7 +2651,7 @@
                     <pic:cNvPicPr/>
                   </pic:nvPicPr>
                   <pic:blipFill>
-                    <a:blip r:embed="rId15"/>
+                    <a:blip r:embed="rId16"/>
                     <a:stretch>
                       <a:fillRect/>
                     </a:stretch>
@@ -2720,7 +2708,7 @@
                     <pic:cNvPicPr/>
                   </pic:nvPicPr>
                   <pic:blipFill>
-                    <a:blip r:embed="rId16"/>
+                    <a:blip r:embed="rId17"/>
                     <a:stretch>
                       <a:fillRect/>
                     </a:stretch>
@@ -2778,7 +2766,7 @@
                     <pic:cNvPicPr/>
                   </pic:nvPicPr>
                   <pic:blipFill>
-                    <a:blip r:embed="rId17"/>
+                    <a:blip r:embed="rId18"/>
                     <a:stretch>
                       <a:fillRect/>
                     </a:stretch>
@@ -2825,7 +2813,7 @@
                     <pic:cNvPicPr/>
                   </pic:nvPicPr>
                   <pic:blipFill>
-                    <a:blip r:embed="rId18"/>
+                    <a:blip r:embed="rId19"/>
                     <a:stretch>
                       <a:fillRect/>
                     </a:stretch>
@@ -2868,7 +2856,7 @@
                     <pic:cNvPicPr/>
                   </pic:nvPicPr>
                   <pic:blipFill>
-                    <a:blip r:embed="rId19"/>
+                    <a:blip r:embed="rId20"/>
                     <a:stretch>
                       <a:fillRect/>
                     </a:stretch>
@@ -2938,7 +2926,7 @@
                     <pic:cNvPicPr/>
                   </pic:nvPicPr>
                   <pic:blipFill>
-                    <a:blip r:embed="rId20"/>
+                    <a:blip r:embed="rId21"/>
                     <a:stretch>
                       <a:fillRect/>
                     </a:stretch>
@@ -2993,7 +2981,7 @@
                     <pic:cNvPicPr/>
                   </pic:nvPicPr>
                   <pic:blipFill>
-                    <a:blip r:embed="rId21"/>
+                    <a:blip r:embed="rId22"/>
                     <a:stretch>
                       <a:fillRect/>
                     </a:stretch>
@@ -3020,10 +3008,7 @@
         <w:t>6.2.1</w:t>
       </w:r>
       <w:r>
-        <w:t>/</w:t>
-      </w:r>
-      <w:r>
-        <w:t>6.2.2</w:t>
+        <w:t>/6.2.2</w:t>
       </w:r>
       <w:r>
         <w:t xml:space="preserve">: </w:t>
@@ -3074,7 +3059,7 @@
                     <pic:cNvPicPr/>
                   </pic:nvPicPr>
                   <pic:blipFill>
-                    <a:blip r:embed="rId22"/>
+                    <a:blip r:embed="rId23"/>
                     <a:stretch>
                       <a:fillRect/>
                     </a:stretch>
@@ -3117,7 +3102,7 @@
                     <pic:cNvPicPr/>
                   </pic:nvPicPr>
                   <pic:blipFill>
-                    <a:blip r:embed="rId23"/>
+                    <a:blip r:embed="rId24"/>
                     <a:stretch>
                       <a:fillRect/>
                     </a:stretch>
@@ -3186,7 +3171,7 @@
                     <pic:cNvPicPr/>
                   </pic:nvPicPr>
                   <pic:blipFill>
-                    <a:blip r:embed="rId24"/>
+                    <a:blip r:embed="rId25"/>
                     <a:stretch>
                       <a:fillRect/>
                     </a:stretch>
@@ -3250,7 +3235,7 @@
                     <pic:cNvPicPr/>
                   </pic:nvPicPr>
                   <pic:blipFill>
-                    <a:blip r:embed="rId25"/>
+                    <a:blip r:embed="rId26"/>
                     <a:stretch>
                       <a:fillRect/>
                     </a:stretch>
@@ -3303,7 +3288,7 @@
                     <pic:cNvPicPr/>
                   </pic:nvPicPr>
                   <pic:blipFill>
-                    <a:blip r:embed="rId26"/>
+                    <a:blip r:embed="rId27"/>
                     <a:stretch>
                       <a:fillRect/>
                     </a:stretch>
@@ -3326,6 +3311,54 @@
     </w:p>
     <w:p>
       <w:pPr>
+        <w:rPr>
+          <w:u w:val="single"/>
+        </w:rPr>
+      </w:pPr>
+      <w:r>
+        <w:rPr>
+          <w:noProof/>
+        </w:rPr>
+        <w:lastRenderedPageBreak/>
+        <w:drawing>
+          <wp:inline distT="0" distB="0" distL="0" distR="0" wp14:anchorId="57700261" wp14:editId="76B07B72">
+            <wp:extent cx="6108065" cy="3398520"/>
+            <wp:effectExtent l="0" t="0" r="6985" b="0"/>
+            <wp:docPr id="3" name="Imagen 3" descr="Interfaz de usuario gráfica&#10;&#10;Descripción generada automáticamente"/>
+            <wp:cNvGraphicFramePr>
+              <a:graphicFrameLocks xmlns:a="http://schemas.openxmlformats.org/drawingml/2006/main" noChangeAspect="1"/>
+            </wp:cNvGraphicFramePr>
+            <a:graphic xmlns:a="http://schemas.openxmlformats.org/drawingml/2006/main">
+              <a:graphicData uri="http://schemas.openxmlformats.org/drawingml/2006/picture">
+                <pic:pic xmlns:pic="http://schemas.openxmlformats.org/drawingml/2006/picture">
+                  <pic:nvPicPr>
+                    <pic:cNvPr id="3" name="Imagen 3" descr="Interfaz de usuario gráfica&#10;&#10;Descripción generada automáticamente"/>
+                    <pic:cNvPicPr/>
+                  </pic:nvPicPr>
+                  <pic:blipFill>
+                    <a:blip r:embed="rId28"/>
+                    <a:stretch>
+                      <a:fillRect/>
+                    </a:stretch>
+                  </pic:blipFill>
+                  <pic:spPr>
+                    <a:xfrm>
+                      <a:off x="0" y="0"/>
+                      <a:ext cx="6108065" cy="3398520"/>
+                    </a:xfrm>
+                    <a:prstGeom prst="rect">
+                      <a:avLst/>
+                    </a:prstGeom>
+                  </pic:spPr>
+                </pic:pic>
+              </a:graphicData>
+            </a:graphic>
+          </wp:inline>
+        </w:drawing>
+      </w:r>
+    </w:p>
+    <w:p>
+      <w:pPr>
         <w:pStyle w:val="Ttulo2"/>
       </w:pPr>
       <w:bookmarkStart w:id="8" w:name="_Toc118671593"/>
@@ -3349,7 +3382,6 @@
       </w:pPr>
       <w:bookmarkStart w:id="9" w:name="_Toc118671594"/>
       <w:r>
-        <w:lastRenderedPageBreak/>
         <w:t>2.2.1</w:t>
       </w:r>
       <w:r>
@@ -3385,7 +3417,7 @@
                     </pic:cNvPicPr>
                   </pic:nvPicPr>
                   <pic:blipFill>
-                    <a:blip r:embed="rId27">
+                    <a:blip r:embed="rId29">
                       <a:extLst>
                         <a:ext uri="{28A0092B-C50C-407E-A947-70E740481C1C}">
                           <a14:useLocalDpi xmlns:a14="http://schemas.microsoft.com/office/drawing/2010/main" val="0"/>
@@ -3646,7 +3678,7 @@
                     <pic:cNvPicPr/>
                   </pic:nvPicPr>
                   <pic:blipFill>
-                    <a:blip r:embed="rId28"/>
+                    <a:blip r:embed="rId30"/>
                     <a:stretch>
                       <a:fillRect/>
                     </a:stretch>
@@ -3706,7 +3738,7 @@
                     <pic:cNvPicPr/>
                   </pic:nvPicPr>
                   <pic:blipFill>
-                    <a:blip r:embed="rId29"/>
+                    <a:blip r:embed="rId31"/>
                     <a:stretch>
                       <a:fillRect/>
                     </a:stretch>
@@ -3760,13 +3792,55 @@
       </w:r>
       <w:proofErr w:type="spellEnd"/>
     </w:p>
+    <w:p>
+      <w:r>
+        <w:rPr>
+          <w:noProof/>
+        </w:rPr>
+        <w:lastRenderedPageBreak/>
+        <w:drawing>
+          <wp:inline distT="0" distB="0" distL="0" distR="0" wp14:anchorId="69DCC36B" wp14:editId="5523C9CB">
+            <wp:extent cx="6108065" cy="2195195"/>
+            <wp:effectExtent l="0" t="0" r="6985" b="0"/>
+            <wp:docPr id="4" name="Imagen 4" descr="Interfaz de usuario gráfica, Texto, Aplicación&#10;&#10;Descripción generada automáticamente"/>
+            <wp:cNvGraphicFramePr>
+              <a:graphicFrameLocks xmlns:a="http://schemas.openxmlformats.org/drawingml/2006/main" noChangeAspect="1"/>
+            </wp:cNvGraphicFramePr>
+            <a:graphic xmlns:a="http://schemas.openxmlformats.org/drawingml/2006/main">
+              <a:graphicData uri="http://schemas.openxmlformats.org/drawingml/2006/picture">
+                <pic:pic xmlns:pic="http://schemas.openxmlformats.org/drawingml/2006/picture">
+                  <pic:nvPicPr>
+                    <pic:cNvPr id="4" name="Imagen 4" descr="Interfaz de usuario gráfica, Texto, Aplicación&#10;&#10;Descripción generada automáticamente"/>
+                    <pic:cNvPicPr/>
+                  </pic:nvPicPr>
+                  <pic:blipFill>
+                    <a:blip r:embed="rId32"/>
+                    <a:stretch>
+                      <a:fillRect/>
+                    </a:stretch>
+                  </pic:blipFill>
+                  <pic:spPr>
+                    <a:xfrm>
+                      <a:off x="0" y="0"/>
+                      <a:ext cx="6108065" cy="2195195"/>
+                    </a:xfrm>
+                    <a:prstGeom prst="rect">
+                      <a:avLst/>
+                    </a:prstGeom>
+                  </pic:spPr>
+                </pic:pic>
+              </a:graphicData>
+            </a:graphic>
+          </wp:inline>
+        </w:drawing>
+      </w:r>
+    </w:p>
     <w:p/>
     <w:p>
       <w:r>
         <w:rPr>
           <w:noProof/>
         </w:rPr>
-        <w:lastRenderedPageBreak/>
         <w:drawing>
           <wp:inline distT="0" distB="0" distL="0" distR="0" wp14:anchorId="56020F9D" wp14:editId="15464301">
             <wp:extent cx="6108065" cy="1658680"/>
@@ -3783,7 +3857,7 @@
                     <pic:cNvPicPr/>
                   </pic:nvPicPr>
                   <pic:blipFill>
-                    <a:blip r:embed="rId30"/>
+                    <a:blip r:embed="rId33"/>
                     <a:stretch>
                       <a:fillRect/>
                     </a:stretch>
@@ -3848,7 +3922,7 @@
                     <pic:cNvPicPr/>
                   </pic:nvPicPr>
                   <pic:blipFill>
-                    <a:blip r:embed="rId31"/>
+                    <a:blip r:embed="rId34"/>
                     <a:stretch>
                       <a:fillRect/>
                     </a:stretch>
@@ -3872,6 +3946,7 @@
     <w:p/>
     <w:p>
       <w:r>
+        <w:lastRenderedPageBreak/>
         <w:t xml:space="preserve">5- </w:t>
       </w:r>
       <w:proofErr w:type="spellStart"/>
@@ -3892,7 +3967,6 @@
         <w:rPr>
           <w:noProof/>
         </w:rPr>
-        <w:lastRenderedPageBreak/>
         <w:drawing>
           <wp:inline distT="0" distB="0" distL="0" distR="0" wp14:anchorId="6B1A814A" wp14:editId="4FCB244D">
             <wp:extent cx="6108065" cy="3453765"/>
@@ -3909,7 +3983,7 @@
                     <pic:cNvPicPr/>
                   </pic:nvPicPr>
                   <pic:blipFill>
-                    <a:blip r:embed="rId32"/>
+                    <a:blip r:embed="rId35"/>
                     <a:stretch>
                       <a:fillRect/>
                     </a:stretch>
@@ -3942,17 +4016,17 @@
         <w:t>Se indica al usuario que la copia de seguridad se realizó con éxito</w:t>
       </w:r>
     </w:p>
-    <w:p/>
     <w:p>
       <w:r>
         <w:rPr>
           <w:noProof/>
         </w:rPr>
+        <w:lastRenderedPageBreak/>
         <w:drawing>
-          <wp:inline distT="0" distB="0" distL="0" distR="0" wp14:anchorId="4B40D9DE" wp14:editId="72BD0ECC">
-            <wp:extent cx="6108065" cy="616689"/>
-            <wp:effectExtent l="0" t="0" r="6985" b="0"/>
-            <wp:docPr id="122" name="Imagen 122"/>
+          <wp:inline distT="0" distB="0" distL="0" distR="0" wp14:anchorId="317E2CB6" wp14:editId="5CAD6D7A">
+            <wp:extent cx="6108065" cy="1957705"/>
+            <wp:effectExtent l="0" t="0" r="6985" b="4445"/>
+            <wp:docPr id="5" name="Imagen 5" descr="Interfaz de usuario gráfica, Texto, Aplicación, Chat o mensaje de texto, Sitio web&#10;&#10;Descripción generada automáticamente"/>
             <wp:cNvGraphicFramePr>
               <a:graphicFrameLocks xmlns:a="http://schemas.openxmlformats.org/drawingml/2006/main" noChangeAspect="1"/>
             </wp:cNvGraphicFramePr>
@@ -3960,210 +4034,7 @@
               <a:graphicData uri="http://schemas.openxmlformats.org/drawingml/2006/picture">
                 <pic:pic xmlns:pic="http://schemas.openxmlformats.org/drawingml/2006/picture">
                   <pic:nvPicPr>
-                    <pic:cNvPr id="1" name=""/>
-                    <pic:cNvPicPr/>
-                  </pic:nvPicPr>
-                  <pic:blipFill>
-                    <a:blip r:embed="rId33"/>
-                    <a:stretch>
-                      <a:fillRect/>
-                    </a:stretch>
-                  </pic:blipFill>
-                  <pic:spPr>
-                    <a:xfrm>
-                      <a:off x="0" y="0"/>
-                      <a:ext cx="6112572" cy="617144"/>
-                    </a:xfrm>
-                    <a:prstGeom prst="rect">
-                      <a:avLst/>
-                    </a:prstGeom>
-                  </pic:spPr>
-                </pic:pic>
-              </a:graphicData>
-            </a:graphic>
-          </wp:inline>
-        </w:drawing>
-      </w:r>
-    </w:p>
-    <w:p/>
-    <w:p>
-      <w:r>
-        <w:t xml:space="preserve">7- </w:t>
-      </w:r>
-      <w:r>
-        <w:t xml:space="preserve">BackupRestore.aspx: </w:t>
-      </w:r>
-      <w:r>
-        <w:t>Usuario selecciona la opción "</w:t>
-      </w:r>
-      <w:proofErr w:type="spellStart"/>
-      <w:r>
-        <w:t>restore</w:t>
-      </w:r>
-      <w:proofErr w:type="spellEnd"/>
-      <w:r>
-        <w:t xml:space="preserve">", nombre del archivo de </w:t>
-      </w:r>
-      <w:proofErr w:type="spellStart"/>
-      <w:r>
-        <w:t>backup</w:t>
-      </w:r>
-      <w:proofErr w:type="spellEnd"/>
-      <w:r>
-        <w:t xml:space="preserve"> y finaliza con la selección Realizar </w:t>
-      </w:r>
-      <w:proofErr w:type="spellStart"/>
-      <w:r>
-        <w:t>Restore</w:t>
-      </w:r>
-      <w:proofErr w:type="spellEnd"/>
-    </w:p>
-    <w:p/>
-    <w:p>
-      <w:r>
-        <w:rPr>
-          <w:noProof/>
-        </w:rPr>
-        <w:lastRenderedPageBreak/>
-        <w:drawing>
-          <wp:inline distT="0" distB="0" distL="0" distR="0" wp14:anchorId="4FFF912B" wp14:editId="497CC3F4">
-            <wp:extent cx="6108065" cy="2136775"/>
-            <wp:effectExtent l="0" t="0" r="6985" b="0"/>
-            <wp:docPr id="123" name="Imagen 123" descr="Captura de pantalla de computadora&#10;&#10;Descripción generada automáticamente"/>
-            <wp:cNvGraphicFramePr>
-              <a:graphicFrameLocks xmlns:a="http://schemas.openxmlformats.org/drawingml/2006/main" noChangeAspect="1"/>
-            </wp:cNvGraphicFramePr>
-            <a:graphic xmlns:a="http://schemas.openxmlformats.org/drawingml/2006/main">
-              <a:graphicData uri="http://schemas.openxmlformats.org/drawingml/2006/picture">
-                <pic:pic xmlns:pic="http://schemas.openxmlformats.org/drawingml/2006/picture">
-                  <pic:nvPicPr>
-                    <pic:cNvPr id="123" name="Imagen 123" descr="Captura de pantalla de computadora&#10;&#10;Descripción generada automáticamente"/>
-                    <pic:cNvPicPr/>
-                  </pic:nvPicPr>
-                  <pic:blipFill>
-                    <a:blip r:embed="rId34"/>
-                    <a:stretch>
-                      <a:fillRect/>
-                    </a:stretch>
-                  </pic:blipFill>
-                  <pic:spPr>
-                    <a:xfrm>
-                      <a:off x="0" y="0"/>
-                      <a:ext cx="6108065" cy="2136775"/>
-                    </a:xfrm>
-                    <a:prstGeom prst="rect">
-                      <a:avLst/>
-                    </a:prstGeom>
-                  </pic:spPr>
-                </pic:pic>
-              </a:graphicData>
-            </a:graphic>
-          </wp:inline>
-        </w:drawing>
-      </w:r>
-    </w:p>
-    <w:p/>
-    <w:p>
-      <w:r>
-        <w:t xml:space="preserve">8- </w:t>
-      </w:r>
-      <w:proofErr w:type="spellStart"/>
-      <w:r>
-        <w:t>Usuario_BLL</w:t>
-      </w:r>
-      <w:proofErr w:type="spellEnd"/>
-      <w:r>
-        <w:t xml:space="preserve">: </w:t>
-      </w:r>
-      <w:r>
-        <w:t xml:space="preserve">Se envían los datos de realización de </w:t>
-      </w:r>
-      <w:proofErr w:type="spellStart"/>
-      <w:r>
-        <w:t>restore</w:t>
-      </w:r>
-      <w:proofErr w:type="spellEnd"/>
-    </w:p>
-    <w:p/>
-    <w:p>
-      <w:r>
-        <w:rPr>
-          <w:noProof/>
-        </w:rPr>
-        <w:drawing>
-          <wp:inline distT="0" distB="0" distL="0" distR="0" wp14:anchorId="5F1E9E25" wp14:editId="34A5E582">
-            <wp:extent cx="4229100" cy="800100"/>
-            <wp:effectExtent l="0" t="0" r="0" b="0"/>
-            <wp:docPr id="124" name="Imagen 124" descr="Texto&#10;&#10;Descripción generada automáticamente"/>
-            <wp:cNvGraphicFramePr>
-              <a:graphicFrameLocks xmlns:a="http://schemas.openxmlformats.org/drawingml/2006/main" noChangeAspect="1"/>
-            </wp:cNvGraphicFramePr>
-            <a:graphic xmlns:a="http://schemas.openxmlformats.org/drawingml/2006/main">
-              <a:graphicData uri="http://schemas.openxmlformats.org/drawingml/2006/picture">
-                <pic:pic xmlns:pic="http://schemas.openxmlformats.org/drawingml/2006/picture">
-                  <pic:nvPicPr>
-                    <pic:cNvPr id="124" name="Imagen 124" descr="Texto&#10;&#10;Descripción generada automáticamente"/>
-                    <pic:cNvPicPr/>
-                  </pic:nvPicPr>
-                  <pic:blipFill>
-                    <a:blip r:embed="rId35"/>
-                    <a:stretch>
-                      <a:fillRect/>
-                    </a:stretch>
-                  </pic:blipFill>
-                  <pic:spPr>
-                    <a:xfrm>
-                      <a:off x="0" y="0"/>
-                      <a:ext cx="4229100" cy="800100"/>
-                    </a:xfrm>
-                    <a:prstGeom prst="rect">
-                      <a:avLst/>
-                    </a:prstGeom>
-                  </pic:spPr>
-                </pic:pic>
-              </a:graphicData>
-            </a:graphic>
-          </wp:inline>
-        </w:drawing>
-      </w:r>
-    </w:p>
-    <w:p/>
-    <w:p>
-      <w:r>
-        <w:t xml:space="preserve">9- </w:t>
-      </w:r>
-      <w:proofErr w:type="spellStart"/>
-      <w:r>
-        <w:t>Usuario_DAL</w:t>
-      </w:r>
-      <w:proofErr w:type="spellEnd"/>
-      <w:r>
-        <w:t xml:space="preserve">: </w:t>
-      </w:r>
-      <w:r>
-        <w:t>La capa de acceso a datos se encarga de realizar la copia de seguridad</w:t>
-      </w:r>
-    </w:p>
-    <w:p/>
-    <w:p>
-      <w:r>
-        <w:rPr>
-          <w:noProof/>
-        </w:rPr>
-        <w:lastRenderedPageBreak/>
-        <w:drawing>
-          <wp:inline distT="0" distB="0" distL="0" distR="0" wp14:anchorId="2BF12B37" wp14:editId="42E146BA">
-            <wp:extent cx="6108065" cy="2258060"/>
-            <wp:effectExtent l="0" t="0" r="6985" b="8890"/>
-            <wp:docPr id="125" name="Imagen 125" descr="Captura de pantalla de computadora&#10;&#10;Descripción generada automáticamente"/>
-            <wp:cNvGraphicFramePr>
-              <a:graphicFrameLocks xmlns:a="http://schemas.openxmlformats.org/drawingml/2006/main" noChangeAspect="1"/>
-            </wp:cNvGraphicFramePr>
-            <a:graphic xmlns:a="http://schemas.openxmlformats.org/drawingml/2006/main">
-              <a:graphicData uri="http://schemas.openxmlformats.org/drawingml/2006/picture">
-                <pic:pic xmlns:pic="http://schemas.openxmlformats.org/drawingml/2006/picture">
-                  <pic:nvPicPr>
-                    <pic:cNvPr id="125" name="Imagen 125" descr="Captura de pantalla de computadora&#10;&#10;Descripción generada automáticamente"/>
+                    <pic:cNvPr id="5" name="Imagen 5" descr="Interfaz de usuario gráfica, Texto, Aplicación, Chat o mensaje de texto, Sitio web&#10;&#10;Descripción generada automáticamente"/>
                     <pic:cNvPicPr/>
                   </pic:nvPicPr>
                   <pic:blipFill>
@@ -4175,7 +4046,7 @@
                   <pic:spPr>
                     <a:xfrm>
                       <a:off x="0" y="0"/>
-                      <a:ext cx="6108065" cy="2258060"/>
+                      <a:ext cx="6108065" cy="1957705"/>
                     </a:xfrm>
                     <a:prstGeom prst="rect">
                       <a:avLst/>
@@ -4191,33 +4062,14 @@
     <w:p/>
     <w:p>
       <w:r>
-        <w:t xml:space="preserve">10- </w:t>
-      </w:r>
-      <w:r>
-        <w:t xml:space="preserve">BackupRestore.aspx: </w:t>
-      </w:r>
-      <w:r>
-        <w:t xml:space="preserve">Se indica al usuario que el </w:t>
-      </w:r>
-      <w:proofErr w:type="spellStart"/>
-      <w:r>
-        <w:t>restore</w:t>
-      </w:r>
-      <w:proofErr w:type="spellEnd"/>
-      <w:r>
-        <w:t xml:space="preserve"> se realizó con éxito</w:t>
-      </w:r>
-    </w:p>
-    <w:p>
-      <w:r>
         <w:rPr>
           <w:noProof/>
         </w:rPr>
         <w:drawing>
-          <wp:inline distT="0" distB="0" distL="0" distR="0" wp14:anchorId="07754139" wp14:editId="1B28D1F1">
-            <wp:extent cx="6108065" cy="422910"/>
+          <wp:inline distT="0" distB="0" distL="0" distR="0" wp14:anchorId="4B40D9DE" wp14:editId="72BD0ECC">
+            <wp:extent cx="6108065" cy="616689"/>
             <wp:effectExtent l="0" t="0" r="6985" b="0"/>
-            <wp:docPr id="126" name="Imagen 126"/>
+            <wp:docPr id="122" name="Imagen 122"/>
             <wp:cNvGraphicFramePr>
               <a:graphicFrameLocks xmlns:a="http://schemas.openxmlformats.org/drawingml/2006/main" noChangeAspect="1"/>
             </wp:cNvGraphicFramePr>
@@ -4237,6 +4089,356 @@
                   <pic:spPr>
                     <a:xfrm>
                       <a:off x="0" y="0"/>
+                      <a:ext cx="6112572" cy="617144"/>
+                    </a:xfrm>
+                    <a:prstGeom prst="rect">
+                      <a:avLst/>
+                    </a:prstGeom>
+                  </pic:spPr>
+                </pic:pic>
+              </a:graphicData>
+            </a:graphic>
+          </wp:inline>
+        </w:drawing>
+      </w:r>
+    </w:p>
+    <w:p/>
+    <w:p>
+      <w:r>
+        <w:t xml:space="preserve">7- </w:t>
+      </w:r>
+      <w:r>
+        <w:t xml:space="preserve">BackupRestore.aspx: </w:t>
+      </w:r>
+      <w:r>
+        <w:t>Usuario selecciona la opción "</w:t>
+      </w:r>
+      <w:proofErr w:type="spellStart"/>
+      <w:r>
+        <w:t>restore</w:t>
+      </w:r>
+      <w:proofErr w:type="spellEnd"/>
+      <w:r>
+        <w:t xml:space="preserve">", nombre del archivo de </w:t>
+      </w:r>
+      <w:proofErr w:type="spellStart"/>
+      <w:r>
+        <w:t>backup</w:t>
+      </w:r>
+      <w:proofErr w:type="spellEnd"/>
+      <w:r>
+        <w:t xml:space="preserve"> y finaliza con la selección Realizar </w:t>
+      </w:r>
+      <w:proofErr w:type="spellStart"/>
+      <w:r>
+        <w:t>Restore</w:t>
+      </w:r>
+      <w:proofErr w:type="spellEnd"/>
+    </w:p>
+    <w:p>
+      <w:r>
+        <w:rPr>
+          <w:noProof/>
+        </w:rPr>
+        <w:lastRenderedPageBreak/>
+        <w:drawing>
+          <wp:inline distT="0" distB="0" distL="0" distR="0" wp14:anchorId="2DB1741C" wp14:editId="0BC02F1E">
+            <wp:extent cx="5800725" cy="3333750"/>
+            <wp:effectExtent l="0" t="0" r="9525" b="0"/>
+            <wp:docPr id="6" name="Imagen 6" descr="Interfaz de usuario gráfica, Sitio web&#10;&#10;Descripción generada automáticamente"/>
+            <wp:cNvGraphicFramePr>
+              <a:graphicFrameLocks xmlns:a="http://schemas.openxmlformats.org/drawingml/2006/main" noChangeAspect="1"/>
+            </wp:cNvGraphicFramePr>
+            <a:graphic xmlns:a="http://schemas.openxmlformats.org/drawingml/2006/main">
+              <a:graphicData uri="http://schemas.openxmlformats.org/drawingml/2006/picture">
+                <pic:pic xmlns:pic="http://schemas.openxmlformats.org/drawingml/2006/picture">
+                  <pic:nvPicPr>
+                    <pic:cNvPr id="6" name="Imagen 6" descr="Interfaz de usuario gráfica, Sitio web&#10;&#10;Descripción generada automáticamente"/>
+                    <pic:cNvPicPr/>
+                  </pic:nvPicPr>
+                  <pic:blipFill>
+                    <a:blip r:embed="rId38"/>
+                    <a:stretch>
+                      <a:fillRect/>
+                    </a:stretch>
+                  </pic:blipFill>
+                  <pic:spPr>
+                    <a:xfrm>
+                      <a:off x="0" y="0"/>
+                      <a:ext cx="5800725" cy="3333750"/>
+                    </a:xfrm>
+                    <a:prstGeom prst="rect">
+                      <a:avLst/>
+                    </a:prstGeom>
+                  </pic:spPr>
+                </pic:pic>
+              </a:graphicData>
+            </a:graphic>
+          </wp:inline>
+        </w:drawing>
+      </w:r>
+    </w:p>
+    <w:p/>
+    <w:p>
+      <w:r>
+        <w:rPr>
+          <w:noProof/>
+        </w:rPr>
+        <w:drawing>
+          <wp:inline distT="0" distB="0" distL="0" distR="0" wp14:anchorId="4FFF912B" wp14:editId="497CC3F4">
+            <wp:extent cx="6108065" cy="2136775"/>
+            <wp:effectExtent l="0" t="0" r="6985" b="0"/>
+            <wp:docPr id="123" name="Imagen 123" descr="Captura de pantalla de computadora&#10;&#10;Descripción generada automáticamente"/>
+            <wp:cNvGraphicFramePr>
+              <a:graphicFrameLocks xmlns:a="http://schemas.openxmlformats.org/drawingml/2006/main" noChangeAspect="1"/>
+            </wp:cNvGraphicFramePr>
+            <a:graphic xmlns:a="http://schemas.openxmlformats.org/drawingml/2006/main">
+              <a:graphicData uri="http://schemas.openxmlformats.org/drawingml/2006/picture">
+                <pic:pic xmlns:pic="http://schemas.openxmlformats.org/drawingml/2006/picture">
+                  <pic:nvPicPr>
+                    <pic:cNvPr id="123" name="Imagen 123" descr="Captura de pantalla de computadora&#10;&#10;Descripción generada automáticamente"/>
+                    <pic:cNvPicPr/>
+                  </pic:nvPicPr>
+                  <pic:blipFill>
+                    <a:blip r:embed="rId39"/>
+                    <a:stretch>
+                      <a:fillRect/>
+                    </a:stretch>
+                  </pic:blipFill>
+                  <pic:spPr>
+                    <a:xfrm>
+                      <a:off x="0" y="0"/>
+                      <a:ext cx="6108065" cy="2136775"/>
+                    </a:xfrm>
+                    <a:prstGeom prst="rect">
+                      <a:avLst/>
+                    </a:prstGeom>
+                  </pic:spPr>
+                </pic:pic>
+              </a:graphicData>
+            </a:graphic>
+          </wp:inline>
+        </w:drawing>
+      </w:r>
+    </w:p>
+    <w:p/>
+    <w:p>
+      <w:r>
+        <w:lastRenderedPageBreak/>
+        <w:t xml:space="preserve">8- </w:t>
+      </w:r>
+      <w:proofErr w:type="spellStart"/>
+      <w:r>
+        <w:t>Usuario_BLL</w:t>
+      </w:r>
+      <w:proofErr w:type="spellEnd"/>
+      <w:r>
+        <w:t xml:space="preserve">: </w:t>
+      </w:r>
+      <w:r>
+        <w:t xml:space="preserve">Se envían los datos de realización de </w:t>
+      </w:r>
+      <w:proofErr w:type="spellStart"/>
+      <w:r>
+        <w:t>restore</w:t>
+      </w:r>
+      <w:proofErr w:type="spellEnd"/>
+    </w:p>
+    <w:p/>
+    <w:p>
+      <w:r>
+        <w:rPr>
+          <w:noProof/>
+        </w:rPr>
+        <w:drawing>
+          <wp:inline distT="0" distB="0" distL="0" distR="0" wp14:anchorId="5F1E9E25" wp14:editId="34A5E582">
+            <wp:extent cx="4229100" cy="800100"/>
+            <wp:effectExtent l="0" t="0" r="0" b="0"/>
+            <wp:docPr id="124" name="Imagen 124" descr="Texto&#10;&#10;Descripción generada automáticamente"/>
+            <wp:cNvGraphicFramePr>
+              <a:graphicFrameLocks xmlns:a="http://schemas.openxmlformats.org/drawingml/2006/main" noChangeAspect="1"/>
+            </wp:cNvGraphicFramePr>
+            <a:graphic xmlns:a="http://schemas.openxmlformats.org/drawingml/2006/main">
+              <a:graphicData uri="http://schemas.openxmlformats.org/drawingml/2006/picture">
+                <pic:pic xmlns:pic="http://schemas.openxmlformats.org/drawingml/2006/picture">
+                  <pic:nvPicPr>
+                    <pic:cNvPr id="124" name="Imagen 124" descr="Texto&#10;&#10;Descripción generada automáticamente"/>
+                    <pic:cNvPicPr/>
+                  </pic:nvPicPr>
+                  <pic:blipFill>
+                    <a:blip r:embed="rId40"/>
+                    <a:stretch>
+                      <a:fillRect/>
+                    </a:stretch>
+                  </pic:blipFill>
+                  <pic:spPr>
+                    <a:xfrm>
+                      <a:off x="0" y="0"/>
+                      <a:ext cx="4229100" cy="800100"/>
+                    </a:xfrm>
+                    <a:prstGeom prst="rect">
+                      <a:avLst/>
+                    </a:prstGeom>
+                  </pic:spPr>
+                </pic:pic>
+              </a:graphicData>
+            </a:graphic>
+          </wp:inline>
+        </w:drawing>
+      </w:r>
+    </w:p>
+    <w:p/>
+    <w:p>
+      <w:r>
+        <w:t xml:space="preserve">9- </w:t>
+      </w:r>
+      <w:proofErr w:type="spellStart"/>
+      <w:r>
+        <w:t>Usuario_DAL</w:t>
+      </w:r>
+      <w:proofErr w:type="spellEnd"/>
+      <w:r>
+        <w:t xml:space="preserve">: </w:t>
+      </w:r>
+      <w:r>
+        <w:t>La capa de acceso a datos se encarga de realizar la copia de seguridad</w:t>
+      </w:r>
+    </w:p>
+    <w:p/>
+    <w:p>
+      <w:r>
+        <w:rPr>
+          <w:noProof/>
+        </w:rPr>
+        <w:drawing>
+          <wp:inline distT="0" distB="0" distL="0" distR="0" wp14:anchorId="2BF12B37" wp14:editId="42E146BA">
+            <wp:extent cx="6108065" cy="2258060"/>
+            <wp:effectExtent l="0" t="0" r="6985" b="8890"/>
+            <wp:docPr id="125" name="Imagen 125" descr="Captura de pantalla de computadora&#10;&#10;Descripción generada automáticamente"/>
+            <wp:cNvGraphicFramePr>
+              <a:graphicFrameLocks xmlns:a="http://schemas.openxmlformats.org/drawingml/2006/main" noChangeAspect="1"/>
+            </wp:cNvGraphicFramePr>
+            <a:graphic xmlns:a="http://schemas.openxmlformats.org/drawingml/2006/main">
+              <a:graphicData uri="http://schemas.openxmlformats.org/drawingml/2006/picture">
+                <pic:pic xmlns:pic="http://schemas.openxmlformats.org/drawingml/2006/picture">
+                  <pic:nvPicPr>
+                    <pic:cNvPr id="125" name="Imagen 125" descr="Captura de pantalla de computadora&#10;&#10;Descripción generada automáticamente"/>
+                    <pic:cNvPicPr/>
+                  </pic:nvPicPr>
+                  <pic:blipFill>
+                    <a:blip r:embed="rId41"/>
+                    <a:stretch>
+                      <a:fillRect/>
+                    </a:stretch>
+                  </pic:blipFill>
+                  <pic:spPr>
+                    <a:xfrm>
+                      <a:off x="0" y="0"/>
+                      <a:ext cx="6108065" cy="2258060"/>
+                    </a:xfrm>
+                    <a:prstGeom prst="rect">
+                      <a:avLst/>
+                    </a:prstGeom>
+                  </pic:spPr>
+                </pic:pic>
+              </a:graphicData>
+            </a:graphic>
+          </wp:inline>
+        </w:drawing>
+      </w:r>
+    </w:p>
+    <w:p/>
+    <w:p>
+      <w:r>
+        <w:t xml:space="preserve">10- </w:t>
+      </w:r>
+      <w:r>
+        <w:t xml:space="preserve">BackupRestore.aspx: </w:t>
+      </w:r>
+      <w:r>
+        <w:t xml:space="preserve">Se indica al usuario que el </w:t>
+      </w:r>
+      <w:proofErr w:type="spellStart"/>
+      <w:r>
+        <w:t>restore</w:t>
+      </w:r>
+      <w:proofErr w:type="spellEnd"/>
+      <w:r>
+        <w:t xml:space="preserve"> se realizó con éxito</w:t>
+      </w:r>
+    </w:p>
+    <w:p>
+      <w:r>
+        <w:rPr>
+          <w:noProof/>
+        </w:rPr>
+        <w:lastRenderedPageBreak/>
+        <w:drawing>
+          <wp:inline distT="0" distB="0" distL="0" distR="0" wp14:anchorId="62BCDCE8" wp14:editId="0273A506">
+            <wp:extent cx="5819775" cy="2343150"/>
+            <wp:effectExtent l="0" t="0" r="9525" b="0"/>
+            <wp:docPr id="7" name="Imagen 7" descr="Interfaz de usuario gráfica, Sitio web&#10;&#10;Descripción generada automáticamente"/>
+            <wp:cNvGraphicFramePr>
+              <a:graphicFrameLocks xmlns:a="http://schemas.openxmlformats.org/drawingml/2006/main" noChangeAspect="1"/>
+            </wp:cNvGraphicFramePr>
+            <a:graphic xmlns:a="http://schemas.openxmlformats.org/drawingml/2006/main">
+              <a:graphicData uri="http://schemas.openxmlformats.org/drawingml/2006/picture">
+                <pic:pic xmlns:pic="http://schemas.openxmlformats.org/drawingml/2006/picture">
+                  <pic:nvPicPr>
+                    <pic:cNvPr id="7" name="Imagen 7" descr="Interfaz de usuario gráfica, Sitio web&#10;&#10;Descripción generada automáticamente"/>
+                    <pic:cNvPicPr/>
+                  </pic:nvPicPr>
+                  <pic:blipFill>
+                    <a:blip r:embed="rId42"/>
+                    <a:stretch>
+                      <a:fillRect/>
+                    </a:stretch>
+                  </pic:blipFill>
+                  <pic:spPr>
+                    <a:xfrm>
+                      <a:off x="0" y="0"/>
+                      <a:ext cx="5819775" cy="2343150"/>
+                    </a:xfrm>
+                    <a:prstGeom prst="rect">
+                      <a:avLst/>
+                    </a:prstGeom>
+                  </pic:spPr>
+                </pic:pic>
+              </a:graphicData>
+            </a:graphic>
+          </wp:inline>
+        </w:drawing>
+      </w:r>
+    </w:p>
+    <w:p>
+      <w:r>
+        <w:rPr>
+          <w:noProof/>
+        </w:rPr>
+        <w:drawing>
+          <wp:inline distT="0" distB="0" distL="0" distR="0" wp14:anchorId="07754139" wp14:editId="1B28D1F1">
+            <wp:extent cx="6108065" cy="422910"/>
+            <wp:effectExtent l="0" t="0" r="6985" b="0"/>
+            <wp:docPr id="126" name="Imagen 126"/>
+            <wp:cNvGraphicFramePr>
+              <a:graphicFrameLocks xmlns:a="http://schemas.openxmlformats.org/drawingml/2006/main" noChangeAspect="1"/>
+            </wp:cNvGraphicFramePr>
+            <a:graphic xmlns:a="http://schemas.openxmlformats.org/drawingml/2006/main">
+              <a:graphicData uri="http://schemas.openxmlformats.org/drawingml/2006/picture">
+                <pic:pic xmlns:pic="http://schemas.openxmlformats.org/drawingml/2006/picture">
+                  <pic:nvPicPr>
+                    <pic:cNvPr id="1" name=""/>
+                    <pic:cNvPicPr/>
+                  </pic:nvPicPr>
+                  <pic:blipFill>
+                    <a:blip r:embed="rId43"/>
+                    <a:stretch>
+                      <a:fillRect/>
+                    </a:stretch>
+                  </pic:blipFill>
+                  <pic:spPr>
+                    <a:xfrm>
+                      <a:off x="0" y="0"/>
                       <a:ext cx="6108065" cy="422910"/>
                     </a:xfrm>
                     <a:prstGeom prst="rect">
@@ -4316,7 +4518,7 @@
                     </pic:cNvPicPr>
                   </pic:nvPicPr>
                   <pic:blipFill>
-                    <a:blip r:embed="rId38">
+                    <a:blip r:embed="rId44">
                       <a:extLst>
                         <a:ext uri="{28A0092B-C50C-407E-A947-70E740481C1C}">
                           <a14:useLocalDpi xmlns:a14="http://schemas.microsoft.com/office/drawing/2010/main" val="0"/>
@@ -4634,12 +4836,28 @@
       </w:r>
       <w:bookmarkEnd w:id="15"/>
     </w:p>
-    <w:p/>
-    <w:p>
-      <w:r>
+    <w:p>
+      <w:pPr>
+        <w:rPr>
+          <w:b/>
+          <w:bCs/>
+          <w:u w:val="single"/>
+        </w:rPr>
+      </w:pPr>
+      <w:r>
+        <w:rPr>
+          <w:b/>
+          <w:bCs/>
+          <w:u w:val="single"/>
+        </w:rPr>
         <w:t xml:space="preserve">1. </w:t>
       </w:r>
       <w:r>
+        <w:rPr>
+          <w:b/>
+          <w:bCs/>
+          <w:u w:val="single"/>
+        </w:rPr>
         <w:t>SiteMaster.aspx</w:t>
       </w:r>
     </w:p>
@@ -4705,7 +4923,7 @@
                     <pic:cNvPicPr/>
                   </pic:nvPicPr>
                   <pic:blipFill>
-                    <a:blip r:embed="rId39"/>
+                    <a:blip r:embed="rId45"/>
                     <a:stretch>
                       <a:fillRect/>
                     </a:stretch>
@@ -4782,7 +5000,7 @@
                     <pic:cNvPicPr/>
                   </pic:nvPicPr>
                   <pic:blipFill>
-                    <a:blip r:embed="rId40"/>
+                    <a:blip r:embed="rId46"/>
                     <a:stretch>
                       <a:fillRect/>
                     </a:stretch>
@@ -4878,37 +5096,19 @@
     <w:p/>
     <w:p>
       <w:r>
-        <w:t>6.Se calcula el valor del DVH del registro a partir de la codificación ASCII de todos los campos del registro concatenados, multiplicando este valor por el peso que tienen en la cadena</w:t>
-      </w:r>
-      <w:r>
-        <w:t xml:space="preserve">. </w:t>
-      </w:r>
-      <w:r>
-        <w:t>Esta función se utiliza tanto para guardar nuevos DVH como para el recálculo en la verificación de integridad.</w:t>
+        <w:t>6.Se calcula el valor del DVH del registro a partir de la codificación ASCII de todos los campos del registro concatenados, multiplicando este valor por el peso que tienen en la cadena. Esta función se utiliza tanto para guardar nuevos DVH como para el recálculo en la verificación de integridad.</w:t>
       </w:r>
     </w:p>
     <w:p/>
     <w:p>
       <w:r>
-        <w:t>9.Se recalculan los valores de los DVV (paso 11) de cada tabla que tiene dígito verificador (paso 10)</w:t>
-      </w:r>
-      <w:r>
-        <w:t xml:space="preserve">. </w:t>
-      </w:r>
-      <w:r>
-        <w:t>En caso de encontrarse una tabla corrompida, se agrega a una lista de registros (cuyo id es DVV) para luego mostrar en pantalla.</w:t>
+        <w:t>9.Se recalculan los valores de los DVV (paso 11) de cada tabla que tiene dígito verificador (paso 10). En caso de encontrarse una tabla corrompida, se agrega a una lista de registros (cuyo id es DVV) para luego mostrar en pantalla.</w:t>
       </w:r>
     </w:p>
     <w:p/>
     <w:p>
       <w:r>
-        <w:t>10.Se obtienen desde la base de datos todas las tablas que tienen dígitos verificadores</w:t>
-      </w:r>
-      <w:r>
-        <w:t xml:space="preserve">. </w:t>
-      </w:r>
-      <w:r>
-        <w:t xml:space="preserve">Se guardan en objetos del tipo </w:t>
+        <w:t xml:space="preserve">10.Se obtienen desde la base de datos todas las tablas que tienen dígitos verificadores. Se guardan en objetos del tipo </w:t>
       </w:r>
       <w:proofErr w:type="spellStart"/>
       <w:r>
@@ -4922,10 +5122,7 @@
     <w:p/>
     <w:p>
       <w:r>
-        <w:t>11.Se calcula el DVV para la tabla como la suma total de todos los DVH de cada registro de la tabla</w:t>
-      </w:r>
-      <w:r>
-        <w:t>.</w:t>
+        <w:t>11.Se calcula el DVV para la tabla como la suma total de todos los DVH de cada registro de la tabla.</w:t>
       </w:r>
     </w:p>
     <w:p/>
@@ -4936,8 +5133,8 @@
         </w:rPr>
         <w:lastRenderedPageBreak/>
         <w:drawing>
-          <wp:inline distT="0" distB="0" distL="0" distR="0" wp14:anchorId="1188894D" wp14:editId="1CCA5922">
-            <wp:extent cx="6108065" cy="4850765"/>
+          <wp:inline distT="0" distB="0" distL="0" distR="0" wp14:anchorId="1188894D" wp14:editId="4673D828">
+            <wp:extent cx="6108065" cy="5422605"/>
             <wp:effectExtent l="0" t="0" r="6985" b="6985"/>
             <wp:docPr id="130" name="Imagen 130" descr="Texto&#10;&#10;Descripción generada automáticamente"/>
             <wp:cNvGraphicFramePr>
@@ -4951,7 +5148,7 @@
                     <pic:cNvPicPr/>
                   </pic:nvPicPr>
                   <pic:blipFill>
-                    <a:blip r:embed="rId41"/>
+                    <a:blip r:embed="rId47"/>
                     <a:stretch>
                       <a:fillRect/>
                     </a:stretch>
@@ -4959,7 +5156,7 @@
                   <pic:spPr>
                     <a:xfrm>
                       <a:off x="0" y="0"/>
-                      <a:ext cx="6108065" cy="4850765"/>
+                      <a:ext cx="6109898" cy="5424232"/>
                     </a:xfrm>
                     <a:prstGeom prst="rect">
                       <a:avLst/>
@@ -4980,8 +5177,8 @@
         </w:rPr>
         <w:lastRenderedPageBreak/>
         <w:drawing>
-          <wp:inline distT="0" distB="0" distL="0" distR="0" wp14:anchorId="5AF1DEE4" wp14:editId="30EEF04E">
-            <wp:extent cx="6108065" cy="3168650"/>
+          <wp:inline distT="0" distB="0" distL="0" distR="0" wp14:anchorId="5AF1DEE4" wp14:editId="3BD372E3">
+            <wp:extent cx="6108065" cy="3891517"/>
             <wp:effectExtent l="0" t="0" r="6985" b="0"/>
             <wp:docPr id="131" name="Imagen 131" descr="Texto&#10;&#10;Descripción generada automáticamente"/>
             <wp:cNvGraphicFramePr>
@@ -4995,7 +5192,7 @@
                     <pic:cNvPicPr/>
                   </pic:nvPicPr>
                   <pic:blipFill>
-                    <a:blip r:embed="rId42"/>
+                    <a:blip r:embed="rId48"/>
                     <a:stretch>
                       <a:fillRect/>
                     </a:stretch>
@@ -5003,7 +5200,7 @@
                   <pic:spPr>
                     <a:xfrm>
                       <a:off x="0" y="0"/>
-                      <a:ext cx="6108065" cy="3168650"/>
+                      <a:ext cx="6120404" cy="3899378"/>
                     </a:xfrm>
                     <a:prstGeom prst="rect">
                       <a:avLst/>
@@ -5024,9 +5221,9 @@
         </w:rPr>
         <w:lastRenderedPageBreak/>
         <w:drawing>
-          <wp:inline distT="0" distB="0" distL="0" distR="0" wp14:anchorId="7D236F45" wp14:editId="3AD99E47">
-            <wp:extent cx="6108065" cy="3705860"/>
-            <wp:effectExtent l="0" t="0" r="6985" b="8890"/>
+          <wp:inline distT="0" distB="0" distL="0" distR="0" wp14:anchorId="7D236F45" wp14:editId="20450C55">
+            <wp:extent cx="6108065" cy="4827182"/>
+            <wp:effectExtent l="0" t="0" r="6985" b="0"/>
             <wp:docPr id="132" name="Imagen 132" descr="Texto&#10;&#10;Descripción generada automáticamente"/>
             <wp:cNvGraphicFramePr>
               <a:graphicFrameLocks xmlns:a="http://schemas.openxmlformats.org/drawingml/2006/main" noChangeAspect="1"/>
@@ -5039,7 +5236,7 @@
                     <pic:cNvPicPr/>
                   </pic:nvPicPr>
                   <pic:blipFill>
-                    <a:blip r:embed="rId43"/>
+                    <a:blip r:embed="rId49"/>
                     <a:stretch>
                       <a:fillRect/>
                     </a:stretch>
@@ -5047,7 +5244,7 @@
                   <pic:spPr>
                     <a:xfrm>
                       <a:off x="0" y="0"/>
-                      <a:ext cx="6108065" cy="3705860"/>
+                      <a:ext cx="6112242" cy="4830483"/>
                     </a:xfrm>
                     <a:prstGeom prst="rect">
                       <a:avLst/>
@@ -5068,9 +5265,9 @@
         </w:rPr>
         <w:lastRenderedPageBreak/>
         <w:drawing>
-          <wp:inline distT="0" distB="0" distL="0" distR="0" wp14:anchorId="7A0D80DF" wp14:editId="7EA7A749">
-            <wp:extent cx="6108065" cy="4413250"/>
-            <wp:effectExtent l="0" t="0" r="6985" b="6350"/>
+          <wp:inline distT="0" distB="0" distL="0" distR="0" wp14:anchorId="7A0D80DF" wp14:editId="06843746">
+            <wp:extent cx="6108065" cy="5316279"/>
+            <wp:effectExtent l="0" t="0" r="6985" b="0"/>
             <wp:docPr id="133" name="Imagen 133" descr="Texto&#10;&#10;Descripción generada automáticamente"/>
             <wp:cNvGraphicFramePr>
               <a:graphicFrameLocks xmlns:a="http://schemas.openxmlformats.org/drawingml/2006/main" noChangeAspect="1"/>
@@ -5083,7 +5280,7 @@
                     <pic:cNvPicPr/>
                   </pic:nvPicPr>
                   <pic:blipFill>
-                    <a:blip r:embed="rId44"/>
+                    <a:blip r:embed="rId50"/>
                     <a:stretch>
                       <a:fillRect/>
                     </a:stretch>
@@ -5091,7 +5288,7 @@
                   <pic:spPr>
                     <a:xfrm>
                       <a:off x="0" y="0"/>
-                      <a:ext cx="6108065" cy="4413250"/>
+                      <a:ext cx="6110963" cy="5318801"/>
                     </a:xfrm>
                     <a:prstGeom prst="rect">
                       <a:avLst/>
@@ -5112,8 +5309,8 @@
         </w:rPr>
         <w:lastRenderedPageBreak/>
         <w:drawing>
-          <wp:inline distT="0" distB="0" distL="0" distR="0" wp14:anchorId="7CF8EFCB" wp14:editId="28E22E87">
-            <wp:extent cx="6108065" cy="4443730"/>
+          <wp:inline distT="0" distB="0" distL="0" distR="0" wp14:anchorId="7CF8EFCB" wp14:editId="75DBB125">
+            <wp:extent cx="6108065" cy="5624624"/>
             <wp:effectExtent l="0" t="0" r="6985" b="0"/>
             <wp:docPr id="134" name="Imagen 134" descr="Texto&#10;&#10;Descripción generada automáticamente"/>
             <wp:cNvGraphicFramePr>
@@ -5127,7 +5324,7 @@
                     <pic:cNvPicPr/>
                   </pic:nvPicPr>
                   <pic:blipFill>
-                    <a:blip r:embed="rId45"/>
+                    <a:blip r:embed="rId51"/>
                     <a:stretch>
                       <a:fillRect/>
                     </a:stretch>
@@ -5135,7 +5332,7 @@
                   <pic:spPr>
                     <a:xfrm>
                       <a:off x="0" y="0"/>
-                      <a:ext cx="6108065" cy="4443730"/>
+                      <a:ext cx="6115387" cy="5631367"/>
                     </a:xfrm>
                     <a:prstGeom prst="rect">
                       <a:avLst/>
@@ -5156,9 +5353,9 @@
         </w:rPr>
         <w:lastRenderedPageBreak/>
         <w:drawing>
-          <wp:inline distT="0" distB="0" distL="0" distR="0" wp14:anchorId="1640DB2F" wp14:editId="4F22DCF1">
-            <wp:extent cx="6108065" cy="2449830"/>
-            <wp:effectExtent l="0" t="0" r="6985" b="7620"/>
+          <wp:inline distT="0" distB="0" distL="0" distR="0" wp14:anchorId="1640DB2F" wp14:editId="2DE9E63A">
+            <wp:extent cx="6108065" cy="3700131"/>
+            <wp:effectExtent l="0" t="0" r="6985" b="0"/>
             <wp:docPr id="135" name="Imagen 135" descr="Texto&#10;&#10;Descripción generada automáticamente"/>
             <wp:cNvGraphicFramePr>
               <a:graphicFrameLocks xmlns:a="http://schemas.openxmlformats.org/drawingml/2006/main" noChangeAspect="1"/>
@@ -5171,7 +5368,7 @@
                     <pic:cNvPicPr/>
                   </pic:nvPicPr>
                   <pic:blipFill>
-                    <a:blip r:embed="rId46"/>
+                    <a:blip r:embed="rId52"/>
                     <a:stretch>
                       <a:fillRect/>
                     </a:stretch>
@@ -5179,7 +5376,7 @@
                   <pic:spPr>
                     <a:xfrm>
                       <a:off x="0" y="0"/>
-                      <a:ext cx="6108065" cy="2449830"/>
+                      <a:ext cx="6115333" cy="3704534"/>
                     </a:xfrm>
                     <a:prstGeom prst="rect">
                       <a:avLst/>
@@ -5305,6 +5502,7 @@
         <w:rPr>
           <w:lang w:val="es-ES"/>
         </w:rPr>
+        <w:lastRenderedPageBreak/>
         <w:t>La capa Data Access Layer (DAL) o capa de acceso a datos</w:t>
       </w:r>
     </w:p>
@@ -5344,31 +5542,31 @@
         <w:rPr>
           <w:lang w:val="es-ES"/>
         </w:rPr>
-        <w:t xml:space="preserve">La capa presentación contiene </w:t>
+        <w:t>La capa presentación contiene toda la funcionalidad gráfica, por ejemplo,</w:t>
       </w:r>
       <w:r>
         <w:rPr>
           <w:lang w:val="es-ES"/>
         </w:rPr>
-        <w:t>toda la funcionalidad gráfica</w:t>
+        <w:t xml:space="preserve"> las páginas web</w:t>
       </w:r>
       <w:r>
         <w:rPr>
           <w:lang w:val="es-ES"/>
         </w:rPr>
-        <w:t>, por ejemplo,</w:t>
+        <w:t>, y la principal función es validar los</w:t>
       </w:r>
       <w:r>
         <w:rPr>
           <w:lang w:val="es-ES"/>
         </w:rPr>
-        <w:t xml:space="preserve"> las páginas web</w:t>
+        <w:t xml:space="preserve"> </w:t>
       </w:r>
       <w:r>
         <w:rPr>
           <w:lang w:val="es-ES"/>
         </w:rPr>
-        <w:t>, y la principal función es validar los</w:t>
+        <w:t>ingresos del usuario y formatear las salidas de resultados del sistema. En esta capa</w:t>
       </w:r>
       <w:r>
         <w:rPr>
@@ -5380,301 +5578,282 @@
         <w:rPr>
           <w:lang w:val="es-ES"/>
         </w:rPr>
-        <w:t xml:space="preserve">ingresos del usuario y formatear las salidas de </w:t>
+        <w:t>no se realizan cálculos ni operaciones, tampoco se accede a ningún repositorio de</w:t>
       </w:r>
       <w:r>
         <w:rPr>
           <w:lang w:val="es-ES"/>
         </w:rPr>
+        <w:t xml:space="preserve"> </w:t>
+      </w:r>
+      <w:r>
+        <w:rPr>
+          <w:lang w:val="es-ES"/>
+        </w:rPr>
+        <w:t>datos.</w:t>
+      </w:r>
+      <w:r>
+        <w:rPr>
+          <w:lang w:val="es-ES"/>
+        </w:rPr>
+        <w:t xml:space="preserve"> No proveer servicios a ninguna capa, y recibe servicios de las capas Business Entity y Business Logic Layer</w:t>
+      </w:r>
+    </w:p>
+    <w:p>
+      <w:pPr>
+        <w:ind w:firstLine="360"/>
+        <w:rPr>
+          <w:lang w:val="es-ES"/>
+        </w:rPr>
+      </w:pPr>
+      <w:r>
+        <w:rPr>
+          <w:lang w:val="es-ES"/>
+        </w:rPr>
+        <w:t>La capa Business Entity (BE) separa el compor</w:t>
+      </w:r>
+      <w:r>
+        <w:rPr>
+          <w:lang w:val="es-ES"/>
+        </w:rPr>
+        <w:t xml:space="preserve">tamiento de los objetos </w:t>
+      </w:r>
+      <w:r>
+        <w:rPr>
+          <w:lang w:val="es-ES"/>
+        </w:rPr>
+        <w:t xml:space="preserve">y construye una capa </w:t>
+      </w:r>
+      <w:r>
+        <w:rPr>
+          <w:lang w:val="es-ES"/>
+        </w:rPr>
+        <w:t>transversal</w:t>
+      </w:r>
+      <w:r>
+        <w:rPr>
+          <w:lang w:val="es-ES"/>
+        </w:rPr>
+        <w:t>. Las clases Business Entit</w:t>
+      </w:r>
+      <w:r>
+        <w:rPr>
+          <w:lang w:val="es-ES"/>
+        </w:rPr>
+        <w:t>y</w:t>
+      </w:r>
+      <w:r>
+        <w:rPr>
+          <w:lang w:val="es-ES"/>
+        </w:rPr>
+        <w:t xml:space="preserve"> solo contienen atributos</w:t>
+      </w:r>
+      <w:r>
+        <w:rPr>
+          <w:lang w:val="es-ES"/>
+        </w:rPr>
+        <w:t xml:space="preserve">. La capa Business Entity </w:t>
+      </w:r>
+      <w:r>
+        <w:rPr>
+          <w:lang w:val="es-ES"/>
+        </w:rPr>
+        <w:t>proveen su servicio a todas las demás capas de la arquitectura, que utilizan las entidades dentro de sus mensajes.</w:t>
+      </w:r>
+      <w:r>
+        <w:rPr>
+          <w:lang w:val="es-ES"/>
+        </w:rPr>
+        <w:t xml:space="preserve"> </w:t>
+      </w:r>
+    </w:p>
+    <w:p>
+      <w:pPr>
+        <w:ind w:firstLine="360"/>
+        <w:rPr>
+          <w:lang w:val="es-ES"/>
+        </w:rPr>
+      </w:pPr>
+      <w:r>
+        <w:rPr>
+          <w:lang w:val="es-ES"/>
+        </w:rPr>
+        <w:t xml:space="preserve">La </w:t>
+      </w:r>
+      <w:r>
+        <w:rPr>
+          <w:lang w:val="es-ES"/>
+        </w:rPr>
+        <w:t xml:space="preserve">capa Business Logic Layer </w:t>
+      </w:r>
+      <w:r>
+        <w:rPr>
+          <w:lang w:val="es-ES"/>
+        </w:rPr>
+        <w:t>queda con las clases con comportamiento, realiza todas las</w:t>
+      </w:r>
+      <w:r>
+        <w:rPr>
+          <w:lang w:val="es-ES"/>
+        </w:rPr>
+        <w:t xml:space="preserve"> </w:t>
+      </w:r>
+      <w:r>
+        <w:rPr>
+          <w:lang w:val="es-ES"/>
+        </w:rPr>
+        <w:t>operaciones del negocio, no almacena ni lee datos de ningún repositorio.</w:t>
+      </w:r>
+      <w:r>
+        <w:rPr>
+          <w:lang w:val="es-ES"/>
+        </w:rPr>
+        <w:t xml:space="preserve"> </w:t>
+      </w:r>
+      <w:r>
+        <w:rPr>
+          <w:lang w:val="es-ES"/>
+        </w:rPr>
+        <w:t>La capa de negocio es la responsable de realizar toda la funcionalidad propia del</w:t>
+      </w:r>
+      <w:r>
+        <w:rPr>
+          <w:lang w:val="es-ES"/>
+        </w:rPr>
+        <w:t xml:space="preserve"> </w:t>
+      </w:r>
+      <w:r>
+        <w:rPr>
+          <w:lang w:val="es-ES"/>
+        </w:rPr>
+        <w:t>sistema</w:t>
+      </w:r>
+      <w:r>
+        <w:rPr>
+          <w:lang w:val="es-ES"/>
+        </w:rPr>
+        <w:t>.</w:t>
+      </w:r>
+      <w:r>
+        <w:rPr>
+          <w:lang w:val="es-ES"/>
+        </w:rPr>
+        <w:t xml:space="preserve"> Brinda servicios a la capa de presentación, y utiliza los servicios de las capas Business Entity y Data Access Layer.</w:t>
+      </w:r>
+    </w:p>
+    <w:p>
+      <w:pPr>
+        <w:ind w:firstLine="360"/>
+        <w:rPr>
+          <w:lang w:val="es-ES"/>
+        </w:rPr>
+      </w:pPr>
+      <w:r>
+        <w:rPr>
+          <w:lang w:val="es-ES"/>
+        </w:rPr>
+        <w:t>La capa Data Access Layer o capa de acceso a datos es la encargada de leer y grabar información en el repositorio de datos correspondientes</w:t>
+      </w:r>
+      <w:r>
+        <w:rPr>
+          <w:lang w:val="es-ES"/>
+        </w:rPr>
+        <w:t>.</w:t>
+      </w:r>
+      <w:r>
+        <w:rPr>
+          <w:lang w:val="es-ES"/>
+        </w:rPr>
+        <w:t xml:space="preserve"> Esta dividida en 2 partes: </w:t>
+      </w:r>
+      <w:r>
+        <w:rPr>
+          <w:lang w:val="es-ES"/>
+        </w:rPr>
+        <w:t>La primera tiene todos los elementos necesarios para la comunicación con la base de datos, y otra que representa un mapper o un elemento encargado de</w:t>
+      </w:r>
+      <w:r>
+        <w:rPr>
+          <w:lang w:val="es-ES"/>
+        </w:rPr>
+        <w:t xml:space="preserve"> </w:t>
+      </w:r>
+      <w:r>
+        <w:rPr>
+          <w:lang w:val="es-ES"/>
+        </w:rPr>
+        <w:t>traducir entidades de negocio en registros de</w:t>
+      </w:r>
+      <w:r>
+        <w:rPr>
+          <w:lang w:val="es-ES"/>
+        </w:rPr>
+        <w:t xml:space="preserve"> </w:t>
+      </w:r>
+      <w:r>
+        <w:rPr>
+          <w:lang w:val="es-ES"/>
+        </w:rPr>
+        <w:t>base de datos y viceversa.</w:t>
+      </w:r>
+      <w:r>
+        <w:rPr>
+          <w:lang w:val="es-ES"/>
+        </w:rPr>
+        <w:t xml:space="preserve"> </w:t>
+      </w:r>
+    </w:p>
+    <w:p>
+      <w:pPr>
+        <w:pStyle w:val="Ttulo2"/>
+      </w:pPr>
+      <w:bookmarkStart w:id="18" w:name="_Toc118671603"/>
+      <w:r>
+        <w:t>3</w:t>
+      </w:r>
+      <w:r>
+        <w:t>.2</w:t>
+      </w:r>
+      <w:r>
+        <w:t>.</w:t>
+      </w:r>
+      <w:r>
+        <w:t xml:space="preserve"> </w:t>
+      </w:r>
+      <w:r>
+        <w:t>Control de acceso por URL</w:t>
+      </w:r>
+      <w:bookmarkEnd w:id="18"/>
+    </w:p>
+    <w:p>
+      <w:pPr>
+        <w:ind w:firstLine="720"/>
+      </w:pPr>
+      <w:r>
         <w:lastRenderedPageBreak/>
-        <w:t>resultados del sistema. En esta capa</w:t>
-      </w:r>
-      <w:r>
-        <w:rPr>
-          <w:lang w:val="es-ES"/>
-        </w:rPr>
-        <w:t xml:space="preserve"> </w:t>
-      </w:r>
-      <w:r>
-        <w:rPr>
-          <w:lang w:val="es-ES"/>
-        </w:rPr>
-        <w:t>no se realizan cálculos ni operaciones, tampoco se accede a ningún repositorio de</w:t>
-      </w:r>
-      <w:r>
-        <w:rPr>
-          <w:lang w:val="es-ES"/>
-        </w:rPr>
-        <w:t xml:space="preserve"> </w:t>
-      </w:r>
-      <w:r>
-        <w:rPr>
-          <w:lang w:val="es-ES"/>
-        </w:rPr>
-        <w:t>datos.</w:t>
-      </w:r>
-      <w:r>
-        <w:rPr>
-          <w:lang w:val="es-ES"/>
-        </w:rPr>
-        <w:t xml:space="preserve"> No proveer servicios a ninguna capa, y recibe servicios de las capas Business Entity y Business Logic Layer</w:t>
-      </w:r>
-    </w:p>
-    <w:p>
-      <w:pPr>
-        <w:ind w:firstLine="360"/>
-        <w:rPr>
-          <w:lang w:val="es-ES"/>
-        </w:rPr>
-      </w:pPr>
-      <w:r>
-        <w:rPr>
-          <w:lang w:val="es-ES"/>
-        </w:rPr>
-        <w:t>La capa Business Entity (BE) separa el compor</w:t>
-      </w:r>
-      <w:r>
-        <w:rPr>
-          <w:lang w:val="es-ES"/>
-        </w:rPr>
-        <w:t xml:space="preserve">tamiento de los objetos </w:t>
-      </w:r>
-      <w:r>
-        <w:rPr>
-          <w:lang w:val="es-ES"/>
-        </w:rPr>
-        <w:t xml:space="preserve">y construye una capa </w:t>
-      </w:r>
-      <w:r>
-        <w:rPr>
-          <w:lang w:val="es-ES"/>
-        </w:rPr>
-        <w:t>transversal</w:t>
-      </w:r>
-      <w:r>
-        <w:rPr>
-          <w:lang w:val="es-ES"/>
-        </w:rPr>
-        <w:t>. Las clases Business Entit</w:t>
-      </w:r>
-      <w:r>
-        <w:rPr>
-          <w:lang w:val="es-ES"/>
-        </w:rPr>
-        <w:t>y</w:t>
-      </w:r>
-      <w:r>
-        <w:rPr>
-          <w:lang w:val="es-ES"/>
-        </w:rPr>
-        <w:t xml:space="preserve"> solo contienen atributos</w:t>
-      </w:r>
-      <w:r>
-        <w:rPr>
-          <w:lang w:val="es-ES"/>
-        </w:rPr>
-        <w:t xml:space="preserve">. La capa Business Entity </w:t>
-      </w:r>
-      <w:r>
-        <w:rPr>
-          <w:lang w:val="es-ES"/>
-        </w:rPr>
-        <w:t>proveen su servicio a todas las demás capas de la arquitectura, que utilizan las entidades dentro de sus mensajes.</w:t>
-      </w:r>
-      <w:r>
-        <w:rPr>
-          <w:lang w:val="es-ES"/>
-        </w:rPr>
-        <w:t xml:space="preserve"> </w:t>
-      </w:r>
-    </w:p>
-    <w:p>
-      <w:pPr>
-        <w:ind w:firstLine="360"/>
-        <w:rPr>
-          <w:lang w:val="es-ES"/>
-        </w:rPr>
-      </w:pPr>
-      <w:r>
-        <w:rPr>
-          <w:lang w:val="es-ES"/>
-        </w:rPr>
-        <w:t xml:space="preserve">La </w:t>
-      </w:r>
-      <w:r>
-        <w:rPr>
-          <w:lang w:val="es-ES"/>
-        </w:rPr>
-        <w:t xml:space="preserve">capa Business Logic Layer </w:t>
-      </w:r>
-      <w:r>
-        <w:rPr>
-          <w:lang w:val="es-ES"/>
-        </w:rPr>
-        <w:t>queda con las clases con comportamiento, realiza todas las</w:t>
-      </w:r>
-      <w:r>
-        <w:rPr>
-          <w:lang w:val="es-ES"/>
-        </w:rPr>
-        <w:t xml:space="preserve"> </w:t>
-      </w:r>
-      <w:r>
-        <w:rPr>
-          <w:lang w:val="es-ES"/>
-        </w:rPr>
-        <w:t>operaciones del negocio, no almacena ni lee datos de ningún repositorio.</w:t>
-      </w:r>
-      <w:r>
-        <w:rPr>
-          <w:lang w:val="es-ES"/>
-        </w:rPr>
-        <w:t xml:space="preserve"> </w:t>
-      </w:r>
-      <w:r>
-        <w:rPr>
-          <w:lang w:val="es-ES"/>
-        </w:rPr>
-        <w:t>La capa de negocio es la responsable de realizar toda la funcionalidad propia del</w:t>
-      </w:r>
-      <w:r>
-        <w:rPr>
-          <w:lang w:val="es-ES"/>
-        </w:rPr>
-        <w:t xml:space="preserve"> </w:t>
-      </w:r>
-      <w:r>
-        <w:rPr>
-          <w:lang w:val="es-ES"/>
-        </w:rPr>
-        <w:t>sistema</w:t>
-      </w:r>
-      <w:r>
-        <w:rPr>
-          <w:lang w:val="es-ES"/>
-        </w:rPr>
-        <w:t>.</w:t>
-      </w:r>
-      <w:r>
-        <w:rPr>
-          <w:lang w:val="es-ES"/>
-        </w:rPr>
-        <w:t xml:space="preserve"> Brinda servicios a la capa de presentación, y utiliza los servicios de las capas Business Entity y Data Access Layer.</w:t>
-      </w:r>
-    </w:p>
-    <w:p>
-      <w:pPr>
-        <w:ind w:firstLine="360"/>
-        <w:rPr>
-          <w:lang w:val="es-ES"/>
-        </w:rPr>
-      </w:pPr>
-      <w:r>
-        <w:rPr>
-          <w:lang w:val="es-ES"/>
-        </w:rPr>
-        <w:t>La capa Data Access Layer o capa de acceso a datos es la encargada de leer y grabar información en el repositorio de datos correspondientes</w:t>
-      </w:r>
-      <w:r>
-        <w:rPr>
-          <w:lang w:val="es-ES"/>
-        </w:rPr>
-        <w:t>.</w:t>
-      </w:r>
-      <w:r>
-        <w:rPr>
-          <w:lang w:val="es-ES"/>
-        </w:rPr>
-        <w:t xml:space="preserve"> Esta dividida en 2 partes: </w:t>
-      </w:r>
-      <w:r>
-        <w:rPr>
-          <w:lang w:val="es-ES"/>
-        </w:rPr>
-        <w:t>La primera tiene todos los elementos necesarios para la comunicación con la base de datos, y otra que representa un mapper o un elemento encargado de</w:t>
-      </w:r>
-      <w:r>
-        <w:rPr>
-          <w:lang w:val="es-ES"/>
-        </w:rPr>
-        <w:t xml:space="preserve"> </w:t>
-      </w:r>
-      <w:r>
-        <w:rPr>
-          <w:lang w:val="es-ES"/>
-        </w:rPr>
-        <w:t>traducir entidades de negocio en registros de</w:t>
-      </w:r>
-      <w:r>
-        <w:rPr>
-          <w:lang w:val="es-ES"/>
-        </w:rPr>
-        <w:t xml:space="preserve"> </w:t>
-      </w:r>
-      <w:r>
-        <w:rPr>
-          <w:lang w:val="es-ES"/>
-        </w:rPr>
-        <w:t>base de datos y viceversa.</w:t>
-      </w:r>
-      <w:r>
-        <w:rPr>
-          <w:lang w:val="es-ES"/>
-        </w:rPr>
-        <w:t xml:space="preserve"> </w:t>
-      </w:r>
-    </w:p>
-    <w:p>
-      <w:pPr>
-        <w:pStyle w:val="Ttulo2"/>
-      </w:pPr>
-      <w:bookmarkStart w:id="18" w:name="_Toc118671603"/>
-      <w:r>
-        <w:t>3</w:t>
-      </w:r>
-      <w:r>
-        <w:t>.2</w:t>
-      </w:r>
-      <w:r>
-        <w:t>.</w:t>
-      </w:r>
-      <w:r>
-        <w:t xml:space="preserve"> </w:t>
-      </w:r>
-      <w:r>
-        <w:t>Control de acceso por URL</w:t>
-      </w:r>
-      <w:bookmarkEnd w:id="18"/>
+        <w:t xml:space="preserve">Se realiza un control dentro de la </w:t>
+      </w:r>
+      <w:r>
+        <w:t>lógica</w:t>
+      </w:r>
+      <w:r>
+        <w:t xml:space="preserve"> de la capa de </w:t>
+      </w:r>
+      <w:r>
+        <w:t>presentación</w:t>
+      </w:r>
+      <w:r>
+        <w:t xml:space="preserve"> para que los usuarios sin permisos o sin </w:t>
+      </w:r>
+      <w:r>
+        <w:t>sesión iniciada puedan acceder paginas a las que no tienen acceso.</w:t>
+      </w:r>
     </w:p>
     <w:p>
       <w:pPr>
         <w:ind w:firstLine="720"/>
       </w:pPr>
       <w:r>
-        <w:t xml:space="preserve">Se realiza un control dentro de la </w:t>
-      </w:r>
-      <w:r>
-        <w:t>lógica</w:t>
-      </w:r>
-      <w:r>
-        <w:t xml:space="preserve"> de la capa de </w:t>
-      </w:r>
-      <w:r>
-        <w:t>presentación</w:t>
-      </w:r>
-      <w:r>
-        <w:t xml:space="preserve"> para que los usuarios sin permisos o sin </w:t>
-      </w:r>
-      <w:r>
-        <w:t>sesión iniciada puedan acceder paginas a las que no tienen acceso.</w:t>
-      </w:r>
-    </w:p>
-    <w:p>
-      <w:pPr>
-        <w:ind w:firstLine="720"/>
-      </w:pPr>
-      <w:r>
-        <w:lastRenderedPageBreak/>
         <w:t xml:space="preserve">En el </w:t>
       </w:r>
       <w:r>
@@ -5721,7 +5900,7 @@
                     <pic:cNvPicPr/>
                   </pic:nvPicPr>
                   <pic:blipFill>
-                    <a:blip r:embed="rId47"/>
+                    <a:blip r:embed="rId53"/>
                     <a:stretch>
                       <a:fillRect/>
                     </a:stretch>
@@ -5882,7 +6061,7 @@
                     <pic:cNvPicPr/>
                   </pic:nvPicPr>
                   <pic:blipFill>
-                    <a:blip r:embed="rId48"/>
+                    <a:blip r:embed="rId54"/>
                     <a:stretch>
                       <a:fillRect/>
                     </a:stretch>
@@ -5962,7 +6141,7 @@
                     <pic:cNvPicPr/>
                   </pic:nvPicPr>
                   <pic:blipFill>
-                    <a:blip r:embed="rId49"/>
+                    <a:blip r:embed="rId55"/>
                     <a:stretch>
                       <a:fillRect/>
                     </a:stretch>
@@ -6077,7 +6256,7 @@
                     <pic:cNvPicPr/>
                   </pic:nvPicPr>
                   <pic:blipFill>
-                    <a:blip r:embed="rId50"/>
+                    <a:blip r:embed="rId56"/>
                     <a:stretch>
                       <a:fillRect/>
                     </a:stretch>
@@ -6183,7 +6362,7 @@
                     <pic:cNvPicPr/>
                   </pic:nvPicPr>
                   <pic:blipFill>
-                    <a:blip r:embed="rId51"/>
+                    <a:blip r:embed="rId57"/>
                     <a:stretch>
                       <a:fillRect/>
                     </a:stretch>
@@ -6365,10 +6544,26 @@
     </w:p>
     <w:p>
       <w:pPr>
+        <w:ind w:firstLine="720"/>
+      </w:pPr>
+    </w:p>
+    <w:p>
+      <w:pPr>
+        <w:ind w:firstLine="720"/>
+      </w:pPr>
+    </w:p>
+    <w:p>
+      <w:pPr>
+        <w:ind w:firstLine="720"/>
+      </w:pPr>
+    </w:p>
+    <w:p>
+      <w:pPr>
         <w:pStyle w:val="Ttulo1"/>
       </w:pPr>
       <w:bookmarkStart w:id="22" w:name="_Toc118671607"/>
       <w:r>
+        <w:lastRenderedPageBreak/>
         <w:t>4</w:t>
       </w:r>
       <w:r>
@@ -6390,7 +6585,6 @@
         <w:rPr>
           <w:noProof/>
         </w:rPr>
-        <w:lastRenderedPageBreak/>
         <w:drawing>
           <wp:inline distT="0" distB="0" distL="0" distR="0" wp14:anchorId="353F4522" wp14:editId="0B67EC70">
             <wp:extent cx="6108608" cy="3965945"/>
@@ -6409,7 +6603,7 @@
                     </pic:cNvPicPr>
                   </pic:nvPicPr>
                   <pic:blipFill>
-                    <a:blip r:embed="rId52">
+                    <a:blip r:embed="rId58">
                       <a:extLst>
                         <a:ext uri="{28A0092B-C50C-407E-A947-70E740481C1C}">
                           <a14:useLocalDpi xmlns:a14="http://schemas.microsoft.com/office/drawing/2010/main" val="0"/>
@@ -6443,8 +6637,8 @@
     </w:p>
     <w:p/>
     <w:sectPr>
-      <w:headerReference w:type="default" r:id="rId53"/>
-      <w:footerReference w:type="default" r:id="rId54"/>
+      <w:headerReference w:type="default" r:id="rId59"/>
+      <w:footerReference w:type="default" r:id="rId60"/>
       <w:pgSz w:w="11909" w:h="16834"/>
       <w:pgMar w:top="1440" w:right="1440" w:bottom="1440" w:left="850" w:header="720" w:footer="720" w:gutter="0"/>
       <w:pgNumType w:start="0"/>

</xml_diff>